<commit_message>
Proyecto presentado con PDF y Zip
</commit_message>
<xml_diff>
--- a/AD4-GRUPO12.docx
+++ b/AD4-GRUPO12.docx
@@ -1770,7 +1770,6 @@
             </w:pPr>
             <w:bookmarkStart w:id="0" w:name="_Toc126407202"/>
             <w:r>
-              <w:lastRenderedPageBreak/>
               <w:t>ENUNCIADO</w:t>
             </w:r>
             <w:bookmarkEnd w:id="0"/>
@@ -2144,7 +2143,6 @@
                 <w:szCs w:val="24"/>
                 <w:lang w:eastAsia="es-ES"/>
               </w:rPr>
-              <w:lastRenderedPageBreak/>
               <w:t xml:space="preserve">Crear un proyecto Spring web, con Spring data </w:t>
             </w:r>
             <w:proofErr w:type="spellStart"/>
@@ -3068,7 +3066,6 @@
             </w:pPr>
             <w:bookmarkStart w:id="2" w:name="_Toc126407204"/>
             <w:r>
-              <w:lastRenderedPageBreak/>
               <w:t>RESULTADOS</w:t>
             </w:r>
             <w:bookmarkEnd w:id="2"/>
@@ -3420,7 +3417,6 @@
           <w:sz w:val="28"/>
           <w:szCs w:val="28"/>
         </w:rPr>
-        <w:lastRenderedPageBreak/>
         <w:t>/alta para Dar de alta el comercial</w:t>
       </w:r>
       <w:bookmarkEnd w:id="4"/>
@@ -3707,7 +3703,6 @@
         <w:spacing w:after="200"/>
       </w:pPr>
       <w:r>
-        <w:lastRenderedPageBreak/>
         <w:t>Resultado</w:t>
       </w:r>
       <w:r>
@@ -3917,7 +3912,6 @@
           <w:sz w:val="28"/>
           <w:szCs w:val="28"/>
         </w:rPr>
-        <w:lastRenderedPageBreak/>
         <w:t xml:space="preserve">/eliminar </w:t>
       </w:r>
       <w:proofErr w:type="spellStart"/>
@@ -4105,7 +4099,6 @@
         <w:spacing w:after="200"/>
       </w:pPr>
       <w:r>
-        <w:lastRenderedPageBreak/>
         <w:t>Resultado /</w:t>
       </w:r>
       <w:r>
@@ -8617,6 +8610,7 @@
         <w:spacing w:after="200"/>
       </w:pPr>
       <w:r>
+        <w:lastRenderedPageBreak/>
         <w:t xml:space="preserve"> </w:t>
       </w:r>
       <w:r>
@@ -11864,7 +11858,7 @@
               </mc:Choice>
               <mc:Fallback>
                 <w:pict>
-                  <v:group w14:anchorId="153E9A46" id="Grupo 20" o:spid="_x0000_s1026" alt="encabezado de rectángulo de color" style="width:604.2pt;height:121.35pt;mso-position-horizontal-relative:char;mso-position-vertical-relative:line" coordorigin="3551" coordsize="75297,15125" o:gfxdata="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">
+                  <v:group w14:anchorId="6A9D5214" id="Grupo 20" o:spid="_x0000_s1026" alt="encabezado de rectángulo de color" style="width:604.2pt;height:121.35pt;mso-position-horizontal-relative:char;mso-position-vertical-relative:line" coordorigin="3551" coordsize="75297,15125" o:gfxdata="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">
                     <v:shapetype id="_x0000_t75" coordsize="21600,21600" o:spt="75" o:preferrelative="t" path="m@4@5l@4@11@9@11@9@5xe" filled="f" stroked="f">
                       <v:stroke joinstyle="miter"/>
                       <v:formulas>

</xml_diff>